<commit_message>
Update documentation of project 2
</commit_message>
<xml_diff>
--- a/prolab/1/2/rapor.docx
+++ b/prolab/1/2/rapor.docx
@@ -3404,6 +3404,8 @@
         <w:jc w:val="both"/>
         <w:rPr>
           <w:rFonts w:ascii="Times New Roman" w:cs="Times New Roman" w:eastAsia="Times New Roman" w:hAnsi="Times New Roman"/>
+          <w:sz w:val="20"/>
+          <w:szCs w:val="20"/>
         </w:rPr>
       </w:pPr>
       <w:r>
@@ -3433,10 +3435,80 @@
         </w:rPr>
         <w:t xml:space="preserve">.jpg)</w:t>
       </w:r>
-      <w:r>
-        <w:rPr>
-          <w:rtl w:val="0"/>
-        </w:rPr>
+    </w:p>
+    <w:p>
+      <w:pPr>
+        <w:spacing w:after="46" w:before="0" w:line="240" w:lineRule="auto"/>
+        <w:jc w:val="both"/>
+        <w:rPr>
+          <w:rFonts w:ascii="Times New Roman" w:cs="Times New Roman" w:eastAsia="Times New Roman" w:hAnsi="Times New Roman"/>
+          <w:sz w:val="20"/>
+          <w:szCs w:val="20"/>
+        </w:rPr>
+      </w:pPr>
+      <w:r>
+        <w:rPr>
+          <w:rtl w:val="0"/>
+        </w:rPr>
+      </w:r>
+    </w:p>
+    <w:p>
+      <w:pPr>
+        <w:spacing w:after="46" w:line="240" w:lineRule="auto"/>
+        <w:rPr>
+          <w:rFonts w:ascii="Times New Roman" w:cs="Times New Roman" w:eastAsia="Times New Roman" w:hAnsi="Times New Roman"/>
+        </w:rPr>
+      </w:pPr>
+      <w:r>
+        <w:rPr>
+          <w:rFonts w:ascii="Times New Roman" w:cs="Times New Roman" w:eastAsia="Times New Roman" w:hAnsi="Times New Roman"/>
+          <w:b w:val="1"/>
+          <w:rtl w:val="0"/>
+        </w:rPr>
+        <w:t xml:space="preserve">4.2. Akış Diyagramı</w:t>
+      </w:r>
+      <w:r>
+        <w:rPr>
+          <w:rtl w:val="0"/>
+        </w:rPr>
+      </w:r>
+    </w:p>
+    <w:p>
+      <w:pPr>
+        <w:spacing w:after="46" w:line="240" w:lineRule="auto"/>
+        <w:jc w:val="both"/>
+        <w:rPr>
+          <w:rFonts w:ascii="Times New Roman" w:cs="Times New Roman" w:eastAsia="Times New Roman" w:hAnsi="Times New Roman"/>
+          <w:sz w:val="20"/>
+          <w:szCs w:val="20"/>
+        </w:rPr>
+      </w:pPr>
+      <w:r>
+        <w:rPr>
+          <w:rFonts w:ascii="Times New Roman" w:cs="Times New Roman" w:eastAsia="Times New Roman" w:hAnsi="Times New Roman"/>
+          <w:sz w:val="20"/>
+          <w:szCs w:val="20"/>
+          <w:rtl w:val="0"/>
+        </w:rPr>
+        <w:t xml:space="preserve">Kısım ektedir. [2](</w:t>
+      </w:r>
+      <w:r>
+        <w:rPr>
+          <w:rFonts w:ascii="Times New Roman" w:cs="Times New Roman" w:eastAsia="Times New Roman" w:hAnsi="Times New Roman"/>
+          <w:sz w:val="20"/>
+          <w:szCs w:val="20"/>
+          <w:rtl w:val="0"/>
+        </w:rPr>
+        <w:t xml:space="preserve">akis_diyagrami</w:t>
+      </w:r>
+      <w:r>
+        <w:rPr>
+          <w:rFonts w:ascii="Times New Roman" w:cs="Times New Roman" w:eastAsia="Times New Roman" w:hAnsi="Times New Roman"/>
+          <w:sz w:val="20"/>
+          <w:szCs w:val="20"/>
+          <w:rtl w:val="0"/>
+        </w:rPr>
+        <w:t xml:space="preserve">.jpg)</w:t>
       </w:r>
     </w:p>
     <w:p>
@@ -3470,7 +3542,25 @@
           <w:szCs w:val="22"/>
           <w:rtl w:val="0"/>
         </w:rPr>
-        <w:t xml:space="preserve">4.2. Algoritma</w:t>
+        <w:t xml:space="preserve">4.</w:t>
+      </w:r>
+      <w:r>
+        <w:rPr>
+          <w:rFonts w:ascii="Times New Roman" w:cs="Times New Roman" w:eastAsia="Times New Roman" w:hAnsi="Times New Roman"/>
+          <w:b w:val="1"/>
+          <w:rtl w:val="0"/>
+        </w:rPr>
+        <w:t xml:space="preserve">3</w:t>
+      </w:r>
+      <w:r>
+        <w:rPr>
+          <w:rFonts w:ascii="Times New Roman" w:cs="Times New Roman" w:eastAsia="Times New Roman" w:hAnsi="Times New Roman"/>
+          <w:b w:val="1"/>
+          <w:sz w:val="22"/>
+          <w:szCs w:val="22"/>
+          <w:rtl w:val="0"/>
+        </w:rPr>
+        <w:t xml:space="preserve">. Algoritma</w:t>
       </w:r>
       <w:r>
         <w:rPr>
@@ -8720,7 +8810,7 @@
 
 <file path=customXML/item1.xml><?xml version="1.0" encoding="utf-8"?>
 <go:gDocsCustomXmlDataStorage xmlns:go="http://customooxmlschemas.google.com/" xmlns:r="http://schemas.openxmlformats.org/officeDocument/2006/relationships">
-  <go:docsCustomData xmlns:go="http://customooxmlschemas.google.com/" roundtripDataSignature="AMtx7mjPCjh4SIP0MrQU+/kVcXSUtXsDCw==">AMUW2mXkkaQI5OJydsTnEZCSKFzCDtJBRofxrA8fn6Iw+YzoCVPqWFd1crdh0u9/yx2jXfClTaQTzVfyyV2DY9bca01aAbL2cfwr3Zbwu97BaSQhaoZqzyNJE2wFtLBeA1WHLMAsQqx0</go:docsCustomData>
+  <go:docsCustomData xmlns:go="http://customooxmlschemas.google.com/" roundtripDataSignature="AMtx7mjPCjh4SIP0MrQU+/kVcXSUtXsDCw==">AMUW2mVrk+kyn3BcYTaMnVUirTHIafo5n12dYUmjog/E1prm8Fo9cHiOFSMvqAcjlCBOzIdXE1kisXDS2IMO/REkbFLHk1SmP4YdyGxkg4FQD6s8zr3pZivA1RNaoV/Pqi45pEK0UIMB</go:docsCustomData>
 </go:gDocsCustomXmlDataStorage>
 </file>
 

</xml_diff>